<commit_message>
update setup to reflect new filenames and new repo name
These changes modify the setup documentation .docx file to use updated
repo names.

Signed-off-by: Carolyn McClaskey <carolyn.mcclaskey@gmail.com>
</commit_message>
<xml_diff>
--- a/documentation/DKI FSL calcs Setup for new Computer.docx
+++ b/documentation/DKI FSL calcs Setup for new Computer.docx
@@ -6,8 +6,13 @@
       <w:pPr>
         <w:pStyle w:val="Title"/>
       </w:pPr>
-      <w:r>
-        <w:t>DKI FSL Calcs:</w:t>
+      <w:proofErr w:type="spellStart"/>
+      <w:r>
+        <w:t>batch_fslstats</w:t>
+      </w:r>
+      <w:proofErr w:type="spellEnd"/>
+      <w:r>
+        <w:t>:</w:t>
       </w:r>
       <w:r>
         <w:t xml:space="preserve"> Setup </w:t>
@@ -47,7 +52,7 @@
         <w:t>0</w:t>
       </w:r>
       <w:r>
-        <w:t>4</w:t>
+        <w:t>9</w:t>
       </w:r>
       <w:r>
         <w:t>/202</w:t>
@@ -69,13 +74,15 @@
         <w:t xml:space="preserve">Use these directions to set up the </w:t>
       </w:r>
       <w:r>
-        <w:t xml:space="preserve">DKI </w:t>
-      </w:r>
-      <w:r>
-        <w:t xml:space="preserve">FA </w:t>
-      </w:r>
-      <w:r>
-        <w:t>FSL calculation scripts</w:t>
+        <w:t xml:space="preserve">batch </w:t>
+      </w:r>
+      <w:proofErr w:type="spellStart"/>
+      <w:r>
+        <w:t>fslstats</w:t>
+      </w:r>
+      <w:proofErr w:type="spellEnd"/>
+      <w:r>
+        <w:t xml:space="preserve"> scripts</w:t>
       </w:r>
       <w:r>
         <w:t xml:space="preserve"> on a new computer</w:t>
@@ -356,10 +363,46 @@
     </w:p>
     <w:p>
       <w:r>
-        <w:t>This can be done on a mac, but I originally set this up for us to use on our PCs via WSL.</w:t>
-      </w:r>
-      <w:r>
-        <w:t xml:space="preserve"> See Microsoft’s directions for how to do this.</w:t>
+        <w:t>This can be done on a mac</w:t>
+      </w:r>
+      <w:r>
+        <w:t xml:space="preserve"> or </w:t>
+      </w:r>
+      <w:proofErr w:type="spellStart"/>
+      <w:r>
+        <w:t>linux</w:t>
+      </w:r>
+      <w:proofErr w:type="spellEnd"/>
+      <w:r>
+        <w:t>, but I originally set this up for us to use on our PCs via WSL.</w:t>
+      </w:r>
+      <w:r>
+        <w:t xml:space="preserve"> </w:t>
+      </w:r>
+    </w:p>
+    <w:p>
+      <w:r>
+        <w:t xml:space="preserve">See Microsoft’s </w:t>
+      </w:r>
+      <w:r>
+        <w:t>website</w:t>
+      </w:r>
+      <w:r>
+        <w:t xml:space="preserve"> for how to do this</w:t>
+      </w:r>
+      <w:r>
+        <w:t xml:space="preserve">: </w:t>
+      </w:r>
+      <w:hyperlink r:id="rId6" w:history="1">
+        <w:r>
+          <w:rPr>
+            <w:rStyle w:val="Hyperlink"/>
+          </w:rPr>
+          <w:t>https://learn.microsoft.com/en-us/windows/wsl/install</w:t>
+        </w:r>
+      </w:hyperlink>
+      <w:r>
+        <w:t xml:space="preserve"> </w:t>
       </w:r>
     </w:p>
     <w:p>
@@ -501,7 +544,7 @@
                     <pic:cNvPicPr/>
                   </pic:nvPicPr>
                   <pic:blipFill>
-                    <a:blip r:embed="rId6"/>
+                    <a:blip r:embed="rId7"/>
                     <a:stretch>
                       <a:fillRect/>
                     </a:stretch>
@@ -545,7 +588,7 @@
       <w:r>
         <w:t xml:space="preserve"> </w:t>
       </w:r>
-      <w:hyperlink r:id="rId7" w:history="1">
+      <w:hyperlink r:id="rId8" w:history="1">
         <w:r>
           <w:rPr>
             <w:rStyle w:val="Hyperlink"/>
@@ -760,7 +803,7 @@
       <w:r>
         <w:t xml:space="preserve">f nothing is found, download the latest stable python release from </w:t>
       </w:r>
-      <w:hyperlink r:id="rId8" w:history="1">
+      <w:hyperlink r:id="rId9" w:history="1">
         <w:r>
           <w:rPr>
             <w:rStyle w:val="Hyperlink"/>
@@ -797,7 +840,20 @@
         <w:t>.</w:t>
       </w:r>
       <w:r>
-        <w:t xml:space="preserve"> To quit python, type </w:t>
+        <w:t xml:space="preserve"> </w:t>
+      </w:r>
+    </w:p>
+    <w:p>
+      <w:pPr>
+        <w:spacing w:after="0" w:line="240" w:lineRule="auto"/>
+      </w:pPr>
+    </w:p>
+    <w:p>
+      <w:pPr>
+        <w:spacing w:after="0" w:line="240" w:lineRule="auto"/>
+      </w:pPr>
+      <w:r>
+        <w:t xml:space="preserve">To quit python, type </w:t>
       </w:r>
       <w:proofErr w:type="gramStart"/>
       <w:r>
@@ -828,16 +884,9 @@
         </w:rPr>
         <w:t>.</w:t>
       </w:r>
-    </w:p>
-    <w:p>
-      <w:pPr>
-        <w:spacing w:after="0" w:line="240" w:lineRule="auto"/>
-      </w:pPr>
-    </w:p>
-    <w:p>
-      <w:pPr>
-        <w:spacing w:after="0" w:line="240" w:lineRule="auto"/>
-      </w:pPr>
+      <w:r>
+        <w:t xml:space="preserve"> </w:t>
+      </w:r>
       <w:r>
         <w:t>C</w:t>
       </w:r>
@@ -863,10 +912,7 @@
       </w:pPr>
       <w:r>
         <w:lastRenderedPageBreak/>
-        <w:t xml:space="preserve">4. </w:t>
-      </w:r>
-      <w:r>
-        <w:t>Clone the repo to your computer</w:t>
+        <w:t>4. Clone the repo to your computer</w:t>
       </w:r>
       <w:r>
         <w:t xml:space="preserve"> (or get scripts)</w:t>
@@ -890,7 +936,49 @@
       </w:r>
       <w:proofErr w:type="gramEnd"/>
       <w:r>
-        <w:t xml:space="preserve"> so you have access to the scripts. Either go to where you store repos or create a new folder on your WSL machine. Mine is stored at </w:t>
+        <w:t xml:space="preserve"> so you have access to the </w:t>
+      </w:r>
+      <w:r>
+        <w:t>code</w:t>
+      </w:r>
+      <w:r>
+        <w:t xml:space="preserve">. </w:t>
+      </w:r>
+      <w:r>
+        <w:t xml:space="preserve">Open a terminal and change directories </w:t>
+      </w:r>
+      <w:r>
+        <w:t xml:space="preserve">to where you </w:t>
+      </w:r>
+      <w:r>
+        <w:t xml:space="preserve">will </w:t>
+      </w:r>
+      <w:r>
+        <w:t>store</w:t>
+      </w:r>
+      <w:r>
+        <w:t xml:space="preserve"> the</w:t>
+      </w:r>
+      <w:r>
+        <w:t xml:space="preserve"> repo</w:t>
+      </w:r>
+      <w:r>
+        <w:t xml:space="preserve"> (</w:t>
+      </w:r>
+      <w:r>
+        <w:t>or create a new folder on your WSL machine</w:t>
+      </w:r>
+      <w:r>
+        <w:t>)</w:t>
+      </w:r>
+      <w:r>
+        <w:t xml:space="preserve">. </w:t>
+      </w:r>
+      <w:r>
+        <w:t>For example, m</w:t>
+      </w:r>
+      <w:r>
+        <w:t xml:space="preserve">ine is stored at </w:t>
       </w:r>
       <w:r>
         <w:rPr>
@@ -905,14 +993,16 @@
       <w:r>
         <w:t xml:space="preserve">. </w:t>
       </w:r>
-      <w:r>
-        <w:t>Change directories until you are in the folder where the repo will be stored, then c</w:t>
-      </w:r>
-      <w:r>
-        <w:t>lone the repo by typing</w:t>
-      </w:r>
-      <w:r>
-        <w:t>:</w:t>
+    </w:p>
+    <w:p>
+      <w:r>
+        <w:t>Once you are</w:t>
+      </w:r>
+      <w:r>
+        <w:t xml:space="preserve"> in the folder where the repo will be stored, c</w:t>
+      </w:r>
+      <w:r>
+        <w:t>lone the repo by typing:</w:t>
       </w:r>
     </w:p>
     <w:p>
@@ -951,8 +1041,50 @@
           <w:color w:val="333333"/>
           <w:bdr w:val="none" w:sz="0" w:space="0" w:color="auto" w:frame="1"/>
         </w:rPr>
-        <w:t xml:space="preserve">it clone </w:t>
-      </w:r>
+        <w:t>it clone</w:t>
+      </w:r>
+      <w:r>
+        <w:rPr>
+          <w:rStyle w:val="HTMLCode"/>
+          <w:rFonts w:ascii="Consolas" w:eastAsiaTheme="majorEastAsia" w:hAnsi="Consolas"/>
+          <w:color w:val="333333"/>
+          <w:bdr w:val="none" w:sz="0" w:space="0" w:color="auto" w:frame="1"/>
+        </w:rPr>
+        <w:t xml:space="preserve"> </w:t>
+      </w:r>
+      <w:proofErr w:type="spellStart"/>
+      <w:proofErr w:type="gramStart"/>
+      <w:r>
+        <w:rPr>
+          <w:rStyle w:val="HTMLCode"/>
+          <w:rFonts w:ascii="Consolas" w:eastAsiaTheme="majorEastAsia" w:hAnsi="Consolas"/>
+          <w:color w:val="333333"/>
+          <w:bdr w:val="none" w:sz="0" w:space="0" w:color="auto" w:frame="1"/>
+        </w:rPr>
+        <w:t>git@github.com:mcclaskey</w:t>
+      </w:r>
+      <w:proofErr w:type="spellEnd"/>
+      <w:r>
+        <w:rPr>
+          <w:rStyle w:val="HTMLCode"/>
+          <w:rFonts w:ascii="Consolas" w:eastAsiaTheme="majorEastAsia" w:hAnsi="Consolas"/>
+          <w:color w:val="333333"/>
+          <w:bdr w:val="none" w:sz="0" w:space="0" w:color="auto" w:frame="1"/>
+        </w:rPr>
+        <w:t>/</w:t>
+      </w:r>
+      <w:proofErr w:type="spellStart"/>
+      <w:r>
+        <w:rPr>
+          <w:rStyle w:val="HTMLCode"/>
+          <w:rFonts w:ascii="Consolas" w:eastAsiaTheme="majorEastAsia" w:hAnsi="Consolas"/>
+          <w:color w:val="333333"/>
+          <w:bdr w:val="none" w:sz="0" w:space="0" w:color="auto" w:frame="1"/>
+        </w:rPr>
+        <w:t>batch_fslstats.git</w:t>
+      </w:r>
+      <w:proofErr w:type="spellEnd"/>
+      <w:proofErr w:type="gramEnd"/>
     </w:p>
     <w:p>
       <w:pPr>
@@ -962,7 +1094,23 @@
         <w:spacing w:after="0" w:line="240" w:lineRule="auto"/>
       </w:pPr>
       <w:r>
-        <w:t xml:space="preserve">You will need to know the path to this repository directory for </w:t>
+        <w:t>This has created a folder called /</w:t>
+      </w:r>
+      <w:proofErr w:type="spellStart"/>
+      <w:r>
+        <w:t>batch_fslstats</w:t>
+      </w:r>
+      <w:proofErr w:type="spellEnd"/>
+      <w:r>
+        <w:t xml:space="preserve">/ inside the current folder. </w:t>
+      </w:r>
+      <w:proofErr w:type="gramStart"/>
+      <w:r>
+        <w:t>You</w:t>
+      </w:r>
+      <w:proofErr w:type="gramEnd"/>
+      <w:r>
+        <w:t xml:space="preserve"> will need to know the path to this repository directory for </w:t>
       </w:r>
       <w:proofErr w:type="spellStart"/>
       <w:r>
@@ -1002,14 +1150,20 @@
         <w:t>~/repos/</w:t>
       </w:r>
       <w:r>
-        <w:t xml:space="preserve">, the path to the repository directory for me </w:t>
+        <w:t xml:space="preserve">, the path to </w:t>
+      </w:r>
+      <w:r>
+        <w:t>my</w:t>
+      </w:r>
+      <w:r>
+        <w:t xml:space="preserve"> repository </w:t>
       </w:r>
       <w:proofErr w:type="gramStart"/>
       <w:r>
-        <w:t xml:space="preserve">was </w:t>
-      </w:r>
-      <w:r>
-        <w:t xml:space="preserve"> </w:t>
+        <w:t>is</w:t>
+      </w:r>
+      <w:r>
+        <w:t xml:space="preserve">  </w:t>
       </w:r>
       <w:r>
         <w:rPr>
@@ -1041,7 +1195,7 @@
           <w:szCs w:val="20"/>
           <w:shd w:val="clear" w:color="auto" w:fill="EEEEFF"/>
         </w:rPr>
-        <w:t>dkifa_fslcalcs_env</w:t>
+        <w:t>batch_fslstats</w:t>
       </w:r>
       <w:proofErr w:type="spellEnd"/>
       <w:r>
@@ -1092,7 +1246,7 @@
       <w:r>
         <w:t xml:space="preserve">also found in </w:t>
       </w:r>
-      <w:hyperlink r:id="rId9" w:history="1">
+      <w:hyperlink r:id="rId10" w:history="1">
         <w:r>
           <w:rPr>
             <w:rStyle w:val="Hyperlink"/>
@@ -1383,7 +1537,7 @@
       <w:r>
         <w:t xml:space="preserve"> </w:t>
       </w:r>
-      <w:hyperlink r:id="rId10" w:anchor="shell-startup-file" w:history="1">
+      <w:hyperlink r:id="rId11" w:anchor="shell-startup-file" w:history="1">
         <w:r>
           <w:rPr>
             <w:rStyle w:val="Hyperlink"/>
@@ -1413,7 +1567,13 @@
         <w:t>necessary steps</w:t>
       </w:r>
       <w:r>
-        <w:t xml:space="preserve"> here. First, open </w:t>
+        <w:t xml:space="preserve"> here. </w:t>
+      </w:r>
+      <w:r>
+        <w:t xml:space="preserve">You will now need to </w:t>
+      </w:r>
+      <w:r>
+        <w:t xml:space="preserve">open </w:t>
       </w:r>
       <w:proofErr w:type="gramStart"/>
       <w:r>
@@ -1432,7 +1592,23 @@
         <w:t xml:space="preserve"> file in a text editor</w:t>
       </w:r>
       <w:r>
-        <w:t xml:space="preserve">. If you are on a </w:t>
+        <w:t xml:space="preserve">. </w:t>
+      </w:r>
+    </w:p>
+    <w:p>
+      <w:pPr>
+        <w:spacing w:after="0" w:line="240" w:lineRule="auto"/>
+      </w:pPr>
+    </w:p>
+    <w:p>
+      <w:pPr>
+        <w:spacing w:after="0" w:line="240" w:lineRule="auto"/>
+      </w:pPr>
+      <w:r>
+        <w:t xml:space="preserve">Tip: </w:t>
+      </w:r>
+      <w:r>
+        <w:t xml:space="preserve">If you are on a </w:t>
       </w:r>
       <w:proofErr w:type="gramStart"/>
       <w:r>
@@ -1440,27 +1616,26 @@
       </w:r>
       <w:proofErr w:type="gramEnd"/>
       <w:r>
-        <w:t xml:space="preserve"> you can open the file </w:t>
-      </w:r>
-      <w:proofErr w:type="gramStart"/>
-      <w:r>
-        <w:t>in</w:t>
-      </w:r>
-      <w:proofErr w:type="gramEnd"/>
-      <w:r>
-        <w:t xml:space="preserve"> your Windows File Explorer. </w:t>
-      </w:r>
-    </w:p>
-    <w:p>
-      <w:pPr>
-        <w:spacing w:after="0" w:line="240" w:lineRule="auto"/>
-      </w:pPr>
-    </w:p>
-    <w:p>
-      <w:pPr>
-        <w:spacing w:after="0" w:line="240" w:lineRule="auto"/>
-      </w:pPr>
-      <w:r>
+        <w:t xml:space="preserve"> you can open the file in your Windows File Explorer</w:t>
+      </w:r>
+      <w:r>
+        <w:t xml:space="preserve"> by finding the “Linux” tab in the sidebar</w:t>
+      </w:r>
+      <w:r>
+        <w:t xml:space="preserve">. </w:t>
+      </w:r>
+    </w:p>
+    <w:p>
+      <w:pPr>
+        <w:spacing w:after="0" w:line="240" w:lineRule="auto"/>
+      </w:pPr>
+    </w:p>
+    <w:p>
+      <w:pPr>
+        <w:spacing w:after="0" w:line="240" w:lineRule="auto"/>
+      </w:pPr>
+      <w:r>
+        <w:lastRenderedPageBreak/>
         <w:t>Otherwise, open it directly in Linux</w:t>
       </w:r>
       <w:r>
@@ -1546,7 +1721,6 @@
         <w:spacing w:after="0" w:line="240" w:lineRule="auto"/>
       </w:pPr>
       <w:r>
-        <w:lastRenderedPageBreak/>
         <w:t xml:space="preserve">or, </w:t>
       </w:r>
       <w:proofErr w:type="gramStart"/>
@@ -1647,7 +1821,13 @@
         <w:spacing w:after="0" w:line="240" w:lineRule="auto"/>
       </w:pPr>
       <w:r>
-        <w:t xml:space="preserve">Because this uses </w:t>
+        <w:t xml:space="preserve">Because this </w:t>
+      </w:r>
+      <w:r>
+        <w:t xml:space="preserve">command </w:t>
+      </w:r>
+      <w:r>
+        <w:t xml:space="preserve">uses </w:t>
       </w:r>
       <w:proofErr w:type="spellStart"/>
       <w:r>
@@ -1658,7 +1838,13 @@
         <w:t>, t</w:t>
       </w:r>
       <w:r>
-        <w:t xml:space="preserve">he terminal will prompt you for the admin password. Enter it and the </w:t>
+        <w:t xml:space="preserve">he terminal will </w:t>
+      </w:r>
+      <w:r>
+        <w:t xml:space="preserve">next </w:t>
+      </w:r>
+      <w:r>
+        <w:t xml:space="preserve">prompt you for the admin password. Enter it and the </w:t>
       </w:r>
       <w:r>
         <w:t xml:space="preserve">text </w:t>
@@ -1842,7 +2028,15 @@
         <w:t xml:space="preserve">. </w:t>
       </w:r>
       <w:r>
-        <w:t xml:space="preserve">When it </w:t>
+        <w:t xml:space="preserve">When </w:t>
+      </w:r>
+      <w:proofErr w:type="gramStart"/>
+      <w:r>
+        <w:t>it</w:t>
+      </w:r>
+      <w:proofErr w:type="gramEnd"/>
+      <w:r>
+        <w:t xml:space="preserve"> </w:t>
       </w:r>
       <w:proofErr w:type="gramStart"/>
       <w:r>
@@ -2269,7 +2463,13 @@
       </w:r>
       <w:proofErr w:type="spellStart"/>
       <w:r>
-        <w:t>dkifa_fslcalcs</w:t>
+        <w:t>batch</w:t>
+      </w:r>
+      <w:r>
+        <w:t>_fsl</w:t>
+      </w:r>
+      <w:r>
+        <w:t>stats</w:t>
       </w:r>
       <w:r>
         <w:t>_env</w:t>
@@ -2360,7 +2560,7 @@
           <w:color w:val="333333"/>
           <w:bdr w:val="none" w:sz="0" w:space="0" w:color="auto" w:frame="1"/>
         </w:rPr>
-        <w:t>dkifa_fslcalcs</w:t>
+        <w:t>batch_fslstats</w:t>
       </w:r>
       <w:r>
         <w:rPr>
@@ -2378,6 +2578,7 @@
         <w:spacing w:after="0" w:line="240" w:lineRule="auto"/>
       </w:pPr>
       <w:r>
+        <w:lastRenderedPageBreak/>
         <w:t>T</w:t>
       </w:r>
       <w:r>
@@ -2403,12 +2604,11 @@
         <w:spacing w:after="0" w:line="240" w:lineRule="auto"/>
       </w:pPr>
       <w:r>
-        <w:lastRenderedPageBreak/>
         <w:drawing>
-          <wp:inline distT="0" distB="0" distL="0" distR="0" wp14:anchorId="70852174" wp14:editId="62E84D2C">
-            <wp:extent cx="5943600" cy="1536065"/>
-            <wp:effectExtent l="0" t="0" r="0" b="6985"/>
-            <wp:docPr id="45431050" name="Picture 1" descr="A screen shot of a computer&#10;&#10;AI-generated content may be incorrect."/>
+          <wp:inline distT="0" distB="0" distL="0" distR="0" wp14:anchorId="757B3B24" wp14:editId="24178B83">
+            <wp:extent cx="6112879" cy="1549021"/>
+            <wp:effectExtent l="0" t="0" r="2540" b="0"/>
+            <wp:docPr id="19461916" name="Picture 1" descr="A screen shot of a computer&#10;&#10;AI-generated content may be incorrect."/>
             <wp:cNvGraphicFramePr>
               <a:graphicFrameLocks xmlns:a="http://schemas.openxmlformats.org/drawingml/2006/main" noChangeAspect="1"/>
             </wp:cNvGraphicFramePr>
@@ -2416,23 +2616,30 @@
               <a:graphicData uri="http://schemas.openxmlformats.org/drawingml/2006/picture">
                 <pic:pic xmlns:pic="http://schemas.openxmlformats.org/drawingml/2006/picture">
                   <pic:nvPicPr>
-                    <pic:cNvPr id="45431050" name="Picture 1" descr="A screen shot of a computer&#10;&#10;AI-generated content may be incorrect."/>
+                    <pic:cNvPr id="19461916" name="Picture 1" descr="A screen shot of a computer&#10;&#10;AI-generated content may be incorrect."/>
                     <pic:cNvPicPr/>
                   </pic:nvPicPr>
-                  <pic:blipFill>
-                    <a:blip r:embed="rId11"/>
-                    <a:stretch>
-                      <a:fillRect/>
-                    </a:stretch>
+                  <pic:blipFill rotWithShape="1">
+                    <a:blip r:embed="rId12"/>
+                    <a:srcRect r="9185"/>
+                    <a:stretch/>
                   </pic:blipFill>
-                  <pic:spPr>
+                  <pic:spPr bwMode="auto">
                     <a:xfrm>
                       <a:off x="0" y="0"/>
-                      <a:ext cx="5943600" cy="1536065"/>
+                      <a:ext cx="6148161" cy="1557961"/>
                     </a:xfrm>
                     <a:prstGeom prst="rect">
                       <a:avLst/>
                     </a:prstGeom>
+                    <a:ln>
+                      <a:noFill/>
+                    </a:ln>
+                    <a:extLst>
+                      <a:ext uri="{53640926-AAD7-44D8-BBD7-CCE9431645EC}">
+                        <a14:shadowObscured xmlns:a14="http://schemas.microsoft.com/office/drawing/2010/main"/>
+                      </a:ext>
+                    </a:extLst>
                   </pic:spPr>
                 </pic:pic>
               </a:graphicData>
@@ -2462,16 +2669,25 @@
       </w:r>
       <w:proofErr w:type="gramEnd"/>
       <w:r>
-        <w:t xml:space="preserve"> you will see its name in the terminal like</w:t>
-      </w:r>
-      <w:r>
-        <w:t xml:space="preserve"> in</w:t>
+        <w:t xml:space="preserve"> you will see </w:t>
+      </w:r>
+      <w:r>
+        <w:t>at the start of each line as in</w:t>
       </w:r>
       <w:r>
         <w:t xml:space="preserve"> </w:t>
       </w:r>
       <w:r>
-        <w:t>the last line above.</w:t>
+        <w:t xml:space="preserve">the last line </w:t>
+      </w:r>
+      <w:r>
+        <w:t xml:space="preserve">in the above </w:t>
+      </w:r>
+      <w:r>
+        <w:t>screenshot</w:t>
+      </w:r>
+      <w:r>
+        <w:t>.</w:t>
       </w:r>
     </w:p>
     <w:p>
@@ -2497,7 +2713,13 @@
         <w:t>following my example,</w:t>
       </w:r>
       <w:r>
-        <w:t xml:space="preserve"> your command will look like this</w:t>
+        <w:t xml:space="preserve"> your </w:t>
+      </w:r>
+      <w:r>
+        <w:t xml:space="preserve">cd </w:t>
+      </w:r>
+      <w:r>
+        <w:t>command will look like this</w:t>
       </w:r>
       <w:r>
         <w:t>:</w:t>
@@ -2581,14 +2803,17 @@
           <w:color w:val="333333"/>
           <w:bdr w:val="none" w:sz="0" w:space="0" w:color="auto" w:frame="1"/>
         </w:rPr>
-        <w:t>dkifa_fslcalcs</w:t>
-      </w:r>
-      <w:proofErr w:type="spellEnd"/>
-    </w:p>
-    <w:p>
-      <w:pPr>
-        <w:spacing w:after="0" w:line="240" w:lineRule="auto"/>
-      </w:pPr>
+        <w:t>batch_fslstats</w:t>
+      </w:r>
+      <w:proofErr w:type="spellEnd"/>
+    </w:p>
+    <w:p>
+      <w:pPr>
+        <w:spacing w:after="0" w:line="240" w:lineRule="auto"/>
+      </w:pPr>
+      <w:r>
+        <w:t xml:space="preserve">Tip: </w:t>
+      </w:r>
       <w:r>
         <w:t xml:space="preserve">If you have cloned the repository to a different location on your computer, replace </w:t>
       </w:r>
@@ -2611,7 +2836,7 @@
           <w:szCs w:val="20"/>
           <w:shd w:val="clear" w:color="auto" w:fill="EEEEFF"/>
         </w:rPr>
-        <w:t>dkifa_fslcalcs_</w:t>
+        <w:t>batch_</w:t>
       </w:r>
       <w:proofErr w:type="gramStart"/>
       <w:r>
@@ -2622,7 +2847,7 @@
           <w:szCs w:val="20"/>
           <w:shd w:val="clear" w:color="auto" w:fill="EEEEFF"/>
         </w:rPr>
-        <w:t>env</w:t>
+        <w:t>fslstats</w:t>
       </w:r>
       <w:proofErr w:type="spellEnd"/>
       <w:r>
@@ -2670,10 +2895,18 @@
         <w:t xml:space="preserve">you just created to the </w:t>
       </w:r>
       <w:r>
-        <w:t xml:space="preserve">current DKI FA FSL </w:t>
-      </w:r>
-      <w:r>
-        <w:t>project folder</w:t>
+        <w:t xml:space="preserve">current </w:t>
+      </w:r>
+      <w:proofErr w:type="spellStart"/>
+      <w:r>
+        <w:t>batch_fslstats</w:t>
+      </w:r>
+      <w:proofErr w:type="spellEnd"/>
+      <w:r>
+        <w:t xml:space="preserve"> </w:t>
+      </w:r>
+      <w:r>
+        <w:t>folder</w:t>
       </w:r>
       <w:r>
         <w:t xml:space="preserve">. </w:t>
@@ -2762,9 +2995,8 @@
           <w:szCs w:val="20"/>
           <w:shd w:val="clear" w:color="auto" w:fill="EEEEFF"/>
         </w:rPr>
-        <w:t>vista_env</w:t>
-      </w:r>
-      <w:proofErr w:type="spellEnd"/>
+        <w:t>batch_fslstats</w:t>
+      </w:r>
       <w:r>
         <w:rPr>
           <w:rFonts w:ascii="Consolas" w:hAnsi="Consolas"/>
@@ -2773,31 +3005,56 @@
           <w:szCs w:val="20"/>
           <w:shd w:val="clear" w:color="auto" w:fill="EEEEFF"/>
         </w:rPr>
+        <w:t>_env</w:t>
+      </w:r>
+      <w:proofErr w:type="spellEnd"/>
+      <w:r>
+        <w:rPr>
+          <w:rFonts w:ascii="Consolas" w:hAnsi="Consolas"/>
+          <w:color w:val="C7254E"/>
+          <w:sz w:val="20"/>
+          <w:szCs w:val="20"/>
+          <w:shd w:val="clear" w:color="auto" w:fill="EEEEFF"/>
+        </w:rPr>
         <w:t>/</w:t>
       </w:r>
       <w:r>
-        <w:t xml:space="preserve">. If you don’t know where it </w:t>
-      </w:r>
-      <w:proofErr w:type="gramStart"/>
-      <w:r>
-        <w:t>is</w:t>
-      </w:r>
-      <w:proofErr w:type="gramEnd"/>
-      <w:r>
-        <w:t xml:space="preserve"> you can search in the terminal for it. </w:t>
-      </w:r>
-    </w:p>
-    <w:p>
-      <w:pPr>
-        <w:spacing w:after="0" w:line="240" w:lineRule="auto"/>
-      </w:pPr>
-    </w:p>
-    <w:p>
-      <w:pPr>
-        <w:spacing w:after="0" w:line="240" w:lineRule="auto"/>
-      </w:pPr>
-      <w:r>
-        <w:t>Once you know the location, run</w:t>
+        <w:t xml:space="preserve">. </w:t>
+      </w:r>
+    </w:p>
+    <w:p>
+      <w:pPr>
+        <w:spacing w:after="0" w:line="240" w:lineRule="auto"/>
+      </w:pPr>
+    </w:p>
+    <w:p>
+      <w:pPr>
+        <w:spacing w:after="0" w:line="240" w:lineRule="auto"/>
+      </w:pPr>
+      <w:r>
+        <w:t xml:space="preserve">Tip: the location of the virtual environment </w:t>
+      </w:r>
+      <w:r>
+        <w:t>will</w:t>
+      </w:r>
+      <w:r>
+        <w:t xml:space="preserve"> be printed in the terminal window </w:t>
+      </w:r>
+    </w:p>
+    <w:p>
+      <w:pPr>
+        <w:spacing w:after="0" w:line="240" w:lineRule="auto"/>
+      </w:pPr>
+    </w:p>
+    <w:p>
+      <w:pPr>
+        <w:spacing w:after="0" w:line="240" w:lineRule="auto"/>
+      </w:pPr>
+      <w:r>
+        <w:t>R</w:t>
+      </w:r>
+      <w:r>
+        <w:t>un</w:t>
       </w:r>
       <w:r>
         <w:t xml:space="preserve"> the following in the terminal, but replace </w:t>
@@ -2813,7 +3070,19 @@
         <w:rPr>
           <w:highlight w:val="yellow"/>
         </w:rPr>
-        <w:t>dkifa_fslcalcs</w:t>
+        <w:t>batch</w:t>
+      </w:r>
+      <w:r>
+        <w:rPr>
+          <w:highlight w:val="yellow"/>
+        </w:rPr>
+        <w:t>_fsl</w:t>
+      </w:r>
+      <w:r>
+        <w:rPr>
+          <w:highlight w:val="yellow"/>
+        </w:rPr>
+        <w:t>stats</w:t>
       </w:r>
       <w:r>
         <w:rPr>
@@ -2904,7 +3173,27 @@
           <w:highlight w:val="yellow"/>
           <w:bdr w:val="none" w:sz="0" w:space="0" w:color="auto" w:frame="1"/>
         </w:rPr>
-        <w:t>dkifa_fslcalcs</w:t>
+        <w:t>batch</w:t>
+      </w:r>
+      <w:r>
+        <w:rPr>
+          <w:rStyle w:val="HTMLCode"/>
+          <w:rFonts w:ascii="Consolas" w:eastAsiaTheme="majorEastAsia" w:hAnsi="Consolas"/>
+          <w:color w:val="333333"/>
+          <w:highlight w:val="yellow"/>
+          <w:bdr w:val="none" w:sz="0" w:space="0" w:color="auto" w:frame="1"/>
+        </w:rPr>
+        <w:t>_fsl</w:t>
+      </w:r>
+      <w:r>
+        <w:rPr>
+          <w:rStyle w:val="HTMLCode"/>
+          <w:rFonts w:ascii="Consolas" w:eastAsiaTheme="majorEastAsia" w:hAnsi="Consolas"/>
+          <w:color w:val="333333"/>
+          <w:highlight w:val="yellow"/>
+          <w:bdr w:val="none" w:sz="0" w:space="0" w:color="auto" w:frame="1"/>
+        </w:rPr>
+        <w:t>stats</w:t>
       </w:r>
       <w:r>
         <w:rPr>
@@ -3136,10 +3425,10 @@
       </w:pPr>
       <w:r>
         <w:drawing>
-          <wp:inline distT="0" distB="0" distL="0" distR="0" wp14:anchorId="0DBB22AA" wp14:editId="55DFC398">
-            <wp:extent cx="5943600" cy="311785"/>
-            <wp:effectExtent l="0" t="0" r="0" b="0"/>
-            <wp:docPr id="1907309440" name="Picture 1"/>
+          <wp:inline distT="0" distB="0" distL="0" distR="0" wp14:anchorId="4C0EBA96" wp14:editId="5730C2D3">
+            <wp:extent cx="6037580" cy="320928"/>
+            <wp:effectExtent l="0" t="0" r="1270" b="3175"/>
+            <wp:docPr id="840723912" name="Picture 1"/>
             <wp:cNvGraphicFramePr>
               <a:graphicFrameLocks xmlns:a="http://schemas.openxmlformats.org/drawingml/2006/main" noChangeAspect="1"/>
             </wp:cNvGraphicFramePr>
@@ -3147,23 +3436,30 @@
               <a:graphicData uri="http://schemas.openxmlformats.org/drawingml/2006/picture">
                 <pic:pic xmlns:pic="http://schemas.openxmlformats.org/drawingml/2006/picture">
                   <pic:nvPicPr>
-                    <pic:cNvPr id="1907309440" name=""/>
+                    <pic:cNvPr id="840723912" name=""/>
                     <pic:cNvPicPr/>
                   </pic:nvPicPr>
-                  <pic:blipFill>
-                    <a:blip r:embed="rId12"/>
-                    <a:stretch>
-                      <a:fillRect/>
-                    </a:stretch>
+                  <pic:blipFill rotWithShape="1">
+                    <a:blip r:embed="rId13"/>
+                    <a:srcRect t="31482" r="43109" b="3449"/>
+                    <a:stretch/>
                   </pic:blipFill>
-                  <pic:spPr>
+                  <pic:spPr bwMode="auto">
                     <a:xfrm>
                       <a:off x="0" y="0"/>
-                      <a:ext cx="5943600" cy="311785"/>
+                      <a:ext cx="6056289" cy="321922"/>
                     </a:xfrm>
                     <a:prstGeom prst="rect">
                       <a:avLst/>
                     </a:prstGeom>
+                    <a:ln>
+                      <a:noFill/>
+                    </a:ln>
+                    <a:extLst>
+                      <a:ext uri="{53640926-AAD7-44D8-BBD7-CCE9431645EC}">
+                        <a14:shadowObscured xmlns:a14="http://schemas.microsoft.com/office/drawing/2010/main"/>
+                      </a:ext>
+                    </a:extLst>
                   </pic:spPr>
                 </pic:pic>
               </a:graphicData>
@@ -3182,10 +3478,7 @@
         <w:spacing w:after="0" w:line="240" w:lineRule="auto"/>
       </w:pPr>
       <w:r>
-        <w:t>Close the shell</w:t>
-      </w:r>
-      <w:r>
-        <w:t xml:space="preserve"> and reopen a new one. Test that this link worked by running the following:</w:t>
+        <w:t>We will now run two checks to verify that this worked. Open a new terminal window and run the following command:</w:t>
       </w:r>
     </w:p>
     <w:p>
@@ -3221,6 +3514,7 @@
           <w:color w:val="333333"/>
           <w:bdr w:val="none" w:sz="0" w:space="0" w:color="auto" w:frame="1"/>
         </w:rPr>
+        <w:lastRenderedPageBreak/>
         <w:t>workon</w:t>
       </w:r>
       <w:proofErr w:type="spellEnd"/>
@@ -3241,7 +3535,16 @@
           <w:color w:val="333333"/>
           <w:bdr w:val="none" w:sz="0" w:space="0" w:color="auto" w:frame="1"/>
         </w:rPr>
-        <w:t>dkifa_fslcalcs_env</w:t>
+        <w:t>batch_fslstats</w:t>
+      </w:r>
+      <w:r>
+        <w:rPr>
+          <w:rStyle w:val="HTMLCode"/>
+          <w:rFonts w:ascii="Consolas" w:eastAsiaTheme="majorEastAsia" w:hAnsi="Consolas"/>
+          <w:color w:val="333333"/>
+          <w:bdr w:val="none" w:sz="0" w:space="0" w:color="auto" w:frame="1"/>
+        </w:rPr>
+        <w:t>_env</w:t>
       </w:r>
       <w:proofErr w:type="spellEnd"/>
     </w:p>
@@ -3253,15 +3556,55 @@
         <w:t xml:space="preserve"> </w:t>
       </w:r>
       <w:r>
-        <w:t xml:space="preserve">You should see the </w:t>
-      </w:r>
-      <w:proofErr w:type="spellStart"/>
-      <w:r>
-        <w:t>vista_env</w:t>
-      </w:r>
-      <w:proofErr w:type="spellEnd"/>
-      <w:r>
-        <w:t xml:space="preserve"> at the start of the line as before</w:t>
+        <w:t xml:space="preserve">You should see </w:t>
+      </w:r>
+      <w:r>
+        <w:rPr>
+          <w:rFonts w:ascii="Consolas" w:hAnsi="Consolas"/>
+          <w:color w:val="C7254E"/>
+          <w:sz w:val="20"/>
+          <w:szCs w:val="20"/>
+          <w:shd w:val="clear" w:color="auto" w:fill="EEEEFF"/>
+        </w:rPr>
+        <w:t>(</w:t>
+      </w:r>
+      <w:proofErr w:type="spellStart"/>
+      <w:r>
+        <w:rPr>
+          <w:rFonts w:ascii="Consolas" w:hAnsi="Consolas"/>
+          <w:color w:val="C7254E"/>
+          <w:sz w:val="20"/>
+          <w:szCs w:val="20"/>
+          <w:shd w:val="clear" w:color="auto" w:fill="EEEEFF"/>
+        </w:rPr>
+        <w:t>b</w:t>
+      </w:r>
+      <w:r>
+        <w:rPr>
+          <w:rFonts w:ascii="Consolas" w:hAnsi="Consolas"/>
+          <w:color w:val="C7254E"/>
+          <w:sz w:val="20"/>
+          <w:szCs w:val="20"/>
+          <w:shd w:val="clear" w:color="auto" w:fill="EEEEFF"/>
+        </w:rPr>
+        <w:t>atch_fslstats_env</w:t>
+      </w:r>
+      <w:proofErr w:type="spellEnd"/>
+      <w:r>
+        <w:rPr>
+          <w:rFonts w:ascii="Consolas" w:hAnsi="Consolas"/>
+          <w:color w:val="C7254E"/>
+          <w:sz w:val="20"/>
+          <w:szCs w:val="20"/>
+          <w:shd w:val="clear" w:color="auto" w:fill="EEEEFF"/>
+        </w:rPr>
+        <w:t>)</w:t>
+      </w:r>
+      <w:r>
+        <w:t xml:space="preserve"> </w:t>
+      </w:r>
+      <w:r>
+        <w:t>at the start of the line as before</w:t>
       </w:r>
       <w:r>
         <w:t>, like this:</w:t>
@@ -3275,15 +3618,13 @@
     <w:p>
       <w:pPr>
         <w:spacing w:after="0" w:line="240" w:lineRule="auto"/>
-        <w:jc w:val="center"/>
-      </w:pPr>
-      <w:r>
-        <w:lastRenderedPageBreak/>
+      </w:pPr>
+      <w:r>
         <w:drawing>
-          <wp:inline distT="0" distB="0" distL="0" distR="0" wp14:anchorId="5050C502" wp14:editId="745FC8DD">
-            <wp:extent cx="5943600" cy="321310"/>
-            <wp:effectExtent l="0" t="0" r="0" b="2540"/>
-            <wp:docPr id="1018165484" name="Picture 1"/>
+          <wp:inline distT="0" distB="0" distL="0" distR="0" wp14:anchorId="7481F4FD" wp14:editId="208FAD6A">
+            <wp:extent cx="5943600" cy="401320"/>
+            <wp:effectExtent l="0" t="0" r="0" b="0"/>
+            <wp:docPr id="1042678758" name="Picture 1"/>
             <wp:cNvGraphicFramePr>
               <a:graphicFrameLocks xmlns:a="http://schemas.openxmlformats.org/drawingml/2006/main" noChangeAspect="1"/>
             </wp:cNvGraphicFramePr>
@@ -3291,11 +3632,11 @@
               <a:graphicData uri="http://schemas.openxmlformats.org/drawingml/2006/picture">
                 <pic:pic xmlns:pic="http://schemas.openxmlformats.org/drawingml/2006/picture">
                   <pic:nvPicPr>
-                    <pic:cNvPr id="1018165484" name=""/>
+                    <pic:cNvPr id="1042678758" name=""/>
                     <pic:cNvPicPr/>
                   </pic:nvPicPr>
                   <pic:blipFill>
-                    <a:blip r:embed="rId13"/>
+                    <a:blip r:embed="rId14"/>
                     <a:stretch>
                       <a:fillRect/>
                     </a:stretch>
@@ -3303,7 +3644,7 @@
                   <pic:spPr>
                     <a:xfrm>
                       <a:off x="0" y="0"/>
-                      <a:ext cx="5943600" cy="321310"/>
+                      <a:ext cx="5943600" cy="401320"/>
                     </a:xfrm>
                     <a:prstGeom prst="rect">
                       <a:avLst/>
@@ -3315,6 +3656,12 @@
           </wp:inline>
         </w:drawing>
       </w:r>
+    </w:p>
+    <w:p>
+      <w:pPr>
+        <w:spacing w:after="0" w:line="240" w:lineRule="auto"/>
+        <w:jc w:val="center"/>
+      </w:pPr>
     </w:p>
     <w:p>
       <w:pPr>
@@ -3380,13 +3727,16 @@
       <w:r>
         <w:t xml:space="preserve"> print the </w:t>
       </w:r>
-      <w:proofErr w:type="spellStart"/>
-      <w:r>
-        <w:t>DKI_FA_FSLcalcs</w:t>
-      </w:r>
-      <w:proofErr w:type="spellEnd"/>
-      <w:r>
-        <w:t xml:space="preserve"> script director</w:t>
+      <w:r>
+        <w:t xml:space="preserve">full path to the </w:t>
+      </w:r>
+      <w:proofErr w:type="spellStart"/>
+      <w:r>
+        <w:t>batch_fslstats</w:t>
+      </w:r>
+      <w:proofErr w:type="spellEnd"/>
+      <w:r>
+        <w:t xml:space="preserve"> director</w:t>
       </w:r>
       <w:r>
         <w:t>y</w:t>
@@ -3441,11 +3791,19 @@
         <w:t xml:space="preserve">. </w:t>
       </w:r>
       <w:r>
-        <w:t xml:space="preserve">Install python packages into the </w:t>
-      </w:r>
-      <w:proofErr w:type="spellStart"/>
-      <w:r>
-        <w:t>dkifa_fslcalcs</w:t>
+        <w:t xml:space="preserve">Install python packages into </w:t>
+      </w:r>
+      <w:proofErr w:type="gramStart"/>
+      <w:r>
+        <w:t xml:space="preserve">the </w:t>
+      </w:r>
+      <w:proofErr w:type="spellStart"/>
+      <w:r>
+        <w:t>batch</w:t>
+      </w:r>
+      <w:proofErr w:type="gramEnd"/>
+      <w:r>
+        <w:t>_fslstats</w:t>
       </w:r>
       <w:r>
         <w:t>_env</w:t>
@@ -3473,7 +3831,7 @@
       </w:r>
       <w:proofErr w:type="spellStart"/>
       <w:r>
-        <w:t>dkifa_fslcalcs</w:t>
+        <w:t>batch_fslstats</w:t>
       </w:r>
       <w:r>
         <w:t>_env</w:t>
@@ -3536,7 +3894,7 @@
           <w:color w:val="333333"/>
           <w:bdr w:val="none" w:sz="0" w:space="0" w:color="auto" w:frame="1"/>
         </w:rPr>
-        <w:t>dkifa_fslcalcs</w:t>
+        <w:t>batch_fslstats</w:t>
       </w:r>
       <w:r>
         <w:rPr>
@@ -3548,6 +3906,82 @@
         <w:t>_env</w:t>
       </w:r>
       <w:proofErr w:type="spellEnd"/>
+    </w:p>
+    <w:p>
+      <w:pPr>
+        <w:spacing w:after="0" w:line="240" w:lineRule="auto"/>
+      </w:pPr>
+      <w:r>
+        <w:t xml:space="preserve">Tip: </w:t>
+      </w:r>
+      <w:r>
+        <w:t xml:space="preserve">Any time you need to run the scripts, open a terminal and run </w:t>
+      </w:r>
+      <w:proofErr w:type="spellStart"/>
+      <w:r>
+        <w:rPr>
+          <w:rFonts w:ascii="Consolas" w:hAnsi="Consolas"/>
+          <w:color w:val="C7254E"/>
+          <w:sz w:val="20"/>
+          <w:szCs w:val="20"/>
+          <w:shd w:val="clear" w:color="auto" w:fill="EEEEFF"/>
+        </w:rPr>
+        <w:t>workon</w:t>
+      </w:r>
+      <w:proofErr w:type="spellEnd"/>
+      <w:r>
+        <w:rPr>
+          <w:rFonts w:ascii="Consolas" w:hAnsi="Consolas"/>
+          <w:color w:val="C7254E"/>
+          <w:sz w:val="20"/>
+          <w:szCs w:val="20"/>
+          <w:shd w:val="clear" w:color="auto" w:fill="EEEEFF"/>
+        </w:rPr>
+        <w:t> </w:t>
+      </w:r>
+      <w:proofErr w:type="spellStart"/>
+      <w:r>
+        <w:rPr>
+          <w:rFonts w:ascii="Consolas" w:hAnsi="Consolas"/>
+          <w:color w:val="C7254E"/>
+          <w:sz w:val="20"/>
+          <w:szCs w:val="20"/>
+          <w:shd w:val="clear" w:color="auto" w:fill="EEEEFF"/>
+        </w:rPr>
+        <w:t>batch_fslstats_env</w:t>
+      </w:r>
+      <w:proofErr w:type="spellEnd"/>
+      <w:r>
+        <w:t xml:space="preserve"> to </w:t>
+      </w:r>
+      <w:r>
+        <w:t>activate the environment</w:t>
+      </w:r>
+      <w:r>
+        <w:t>.</w:t>
+      </w:r>
+      <w:r>
+        <w:t xml:space="preserve"> </w:t>
+      </w:r>
+      <w:r>
+        <w:t>C</w:t>
+      </w:r>
+      <w:r>
+        <w:t xml:space="preserve">ode will only work in </w:t>
+      </w:r>
+      <w:proofErr w:type="gramStart"/>
+      <w:r>
+        <w:t>the</w:t>
+      </w:r>
+      <w:proofErr w:type="gramEnd"/>
+      <w:r>
+        <w:t xml:space="preserve"> active environment.</w:t>
+      </w:r>
+    </w:p>
+    <w:p>
+      <w:pPr>
+        <w:spacing w:after="0" w:line="240" w:lineRule="auto"/>
+      </w:pPr>
     </w:p>
     <w:p>
       <w:pPr>
@@ -3651,81 +4085,26 @@
       <w:r>
         <w:t>run the main scripts.</w:t>
       </w:r>
-    </w:p>
-    <w:p>
-      <w:pPr>
-        <w:spacing w:after="0" w:line="240" w:lineRule="auto"/>
-      </w:pPr>
-    </w:p>
-    <w:p>
-      <w:pPr>
-        <w:spacing w:after="0" w:line="240" w:lineRule="auto"/>
-        <w:rPr>
-          <w:i/>
-          <w:iCs/>
-        </w:rPr>
-      </w:pPr>
-      <w:r>
-        <w:rPr>
-          <w:i/>
-          <w:iCs/>
-        </w:rPr>
-        <w:t xml:space="preserve">Note: you can install any additional packages by typing the “pip install X” into the environment once it’s activated. It’s a good idea to only install what is </w:t>
-      </w:r>
-      <w:proofErr w:type="gramStart"/>
-      <w:r>
-        <w:rPr>
-          <w:i/>
-          <w:iCs/>
-        </w:rPr>
-        <w:t>absolutely necessary</w:t>
-      </w:r>
-      <w:proofErr w:type="gramEnd"/>
-      <w:r>
-        <w:rPr>
-          <w:i/>
-          <w:iCs/>
-        </w:rPr>
-        <w:t xml:space="preserve"> though, and to only use this environment for vista</w:t>
-      </w:r>
-      <w:r>
-        <w:rPr>
-          <w:i/>
-          <w:iCs/>
-        </w:rPr>
-        <w:t xml:space="preserve"> processing</w:t>
-      </w:r>
-      <w:r>
-        <w:rPr>
-          <w:i/>
-          <w:iCs/>
-        </w:rPr>
-        <w:t xml:space="preserve">. Use separate environments for separate </w:t>
-      </w:r>
-      <w:proofErr w:type="spellStart"/>
-      <w:r>
-        <w:rPr>
-          <w:i/>
-          <w:iCs/>
-        </w:rPr>
-        <w:t>projecs</w:t>
-      </w:r>
-      <w:proofErr w:type="spellEnd"/>
-      <w:r>
-        <w:rPr>
-          <w:i/>
-          <w:iCs/>
-        </w:rPr>
-        <w:t>.</w:t>
-      </w:r>
-    </w:p>
-    <w:p>
-      <w:pPr>
-        <w:spacing w:after="0" w:line="240" w:lineRule="auto"/>
-        <w:rPr>
-          <w:i/>
-          <w:iCs/>
-        </w:rPr>
+      <w:r>
+        <w:t xml:space="preserve"> Any time you need to run the scripts, open a terminal window and run the </w:t>
+      </w:r>
+      <w:proofErr w:type="spellStart"/>
+      <w:r>
+        <w:t>workon</w:t>
+      </w:r>
+      <w:proofErr w:type="spellEnd"/>
+      <w:r>
+        <w:t xml:space="preserve"> * command to start the session.</w:t>
+      </w:r>
+    </w:p>
+    <w:p>
+      <w:pPr>
+        <w:spacing w:after="0" w:line="240" w:lineRule="auto"/>
+      </w:pPr>
+    </w:p>
+    <w:p>
+      <w:pPr>
+        <w:spacing w:after="0" w:line="240" w:lineRule="auto"/>
       </w:pPr>
     </w:p>
     <w:p>
@@ -5250,7 +5629,6 @@
   <w:style w:type="character" w:default="1" w:styleId="DefaultParagraphFont">
     <w:name w:val="Default Paragraph Font"/>
     <w:uiPriority w:val="1"/>
-    <w:semiHidden/>
     <w:unhideWhenUsed/>
   </w:style>
   <w:style w:type="table" w:default="1" w:styleId="TableNormal">

</xml_diff>